<commit_message>
Updating Module 2 doc
</commit_message>
<xml_diff>
--- a/module-2/Crandall-Module2.2Assignment.docx
+++ b/module-2/Crandall-Module2.2Assignment.docx
@@ -71,6 +71,39 @@
       </w:pPr>
       <w:r>
         <w:rPr/>
+        <w:t>Link to GitHub Repository</w:t>
+      </w:r>
+    </w:p>
+    <w:p>
+      <w:pPr>
+        <w:pStyle w:val="Normal"/>
+        <w:jc w:val="left"/>
+      </w:pPr>
+      <w:hyperlink r:id="Rd2d1e4fa1e514842">
+        <w:r>
+          <w:rPr>
+            <w:rStyle w:val="Hyperlink"/>
+          </w:rPr>
+          <w:t>https://github.com/scrandall93/CSD-340.git</w:t>
+        </w:r>
+      </w:hyperlink>
+      <w:r>
+        <w:rPr/>
+        <w:t xml:space="preserve"> </w:t>
+      </w:r>
+    </w:p>
+    <w:p>
+      <w:pPr>
+        <w:pStyle w:val="ListParagraph"/>
+        <w:numPr>
+          <w:ilvl w:val="0"/>
+          <w:numId w:val="1"/>
+        </w:numPr>
+        <w:jc w:val="left"/>
+        <w:rPr/>
+      </w:pPr>
+      <w:r>
+        <w:rPr/>
         <w:t>Initial validator results w/ errors</w:t>
       </w:r>
     </w:p>
@@ -81,7 +114,7 @@
       </w:pPr>
       <w:r>
         <w:drawing>
-          <wp:inline wp14:editId="5836D03C" wp14:anchorId="54E910CC">
+          <wp:inline wp14:editId="11DEDB1F" wp14:anchorId="54E910CC">
             <wp:extent cx="6758609" cy="4533900"/>
             <wp:effectExtent l="0" t="0" r="0" b="0"/>
             <wp:docPr id="1745050511" name="" title=""/>
@@ -96,7 +129,7 @@
                     <pic:cNvPicPr/>
                   </pic:nvPicPr>
                   <pic:blipFill>
-                    <a:blip r:embed="R8effa94ba739400e">
+                    <a:blip r:embed="R568413479abc4481">
                       <a:extLst>
                         <a:ext xmlns:a="http://schemas.openxmlformats.org/drawingml/2006/main" uri="{28A0092B-C50C-407E-A947-70E740481C1C}">
                           <a14:useLocalDpi val="0"/>
@@ -145,7 +178,7 @@
       </w:pPr>
       <w:r>
         <w:drawing>
-          <wp:inline wp14:editId="313E8381" wp14:anchorId="6A1D94ED">
+          <wp:inline wp14:editId="6EA337E1" wp14:anchorId="6A1D94ED">
             <wp:extent cx="6663370" cy="4706005"/>
             <wp:effectExtent l="0" t="0" r="0" b="0"/>
             <wp:docPr id="565296761" name="" title=""/>
@@ -160,7 +193,7 @@
                     <pic:cNvPicPr/>
                   </pic:nvPicPr>
                   <pic:blipFill>
-                    <a:blip r:embed="R5a7fd4b83ce34011">
+                    <a:blip r:embed="R77bd46bd7e644b8b">
                       <a:extLst>
                         <a:ext xmlns:a="http://schemas.openxmlformats.org/drawingml/2006/main" uri="{28A0092B-C50C-407E-A947-70E740481C1C}">
                           <a14:useLocalDpi val="0"/>
@@ -209,7 +242,7 @@
       </w:pPr>
       <w:r>
         <w:drawing>
-          <wp:inline wp14:editId="0E6F86A9" wp14:anchorId="585C44B0">
+          <wp:inline wp14:editId="4DBD4353" wp14:anchorId="585C44B0">
             <wp:extent cx="6762180" cy="4705350"/>
             <wp:effectExtent l="0" t="0" r="0" b="0"/>
             <wp:docPr id="187325109" name="" title=""/>
@@ -224,7 +257,7 @@
                     <pic:cNvPicPr/>
                   </pic:nvPicPr>
                   <pic:blipFill>
-                    <a:blip r:embed="Rc51f49f80b754fba">
+                    <a:blip r:embed="R60cd68fdc65045cf">
                       <a:extLst>
                         <a:ext xmlns:a="http://schemas.openxmlformats.org/drawingml/2006/main" uri="{28A0092B-C50C-407E-A947-70E740481C1C}">
                           <a14:useLocalDpi val="0"/>
@@ -273,7 +306,7 @@
       </w:pPr>
       <w:r>
         <w:drawing>
-          <wp:inline wp14:editId="0B51B28E" wp14:anchorId="038FCDAB">
+          <wp:inline wp14:editId="7E036A2E" wp14:anchorId="038FCDAB">
             <wp:extent cx="6671930" cy="4781550"/>
             <wp:effectExtent l="0" t="0" r="0" b="0"/>
             <wp:docPr id="170214546" name="" title=""/>
@@ -288,7 +321,7 @@
                     <pic:cNvPicPr/>
                   </pic:nvPicPr>
                   <pic:blipFill>
-                    <a:blip r:embed="R769e6cf32eb14a82">
+                    <a:blip r:embed="R452d59f7cea840e6">
                       <a:extLst>
                         <a:ext xmlns:a="http://schemas.openxmlformats.org/drawingml/2006/main" uri="{28A0092B-C50C-407E-A947-70E740481C1C}">
                           <a14:useLocalDpi val="0"/>
@@ -1221,6 +1254,16 @@
       <w:contextualSpacing xmlns:w="http://schemas.openxmlformats.org/wordprocessingml/2006/main"/>
     </w:pPr>
   </w:style>
+  <w:style xmlns:w14="http://schemas.microsoft.com/office/word/2010/wordml" xmlns:mc="http://schemas.openxmlformats.org/markup-compatibility/2006" xmlns:w="http://schemas.openxmlformats.org/wordprocessingml/2006/main" w:type="character" w:styleId="Hyperlink" mc:Ignorable="w14">
+    <w:name xmlns:w="http://schemas.openxmlformats.org/wordprocessingml/2006/main" w:val="Hyperlink"/>
+    <w:basedOn xmlns:w="http://schemas.openxmlformats.org/wordprocessingml/2006/main" w:val="DefaultParagraphFont"/>
+    <w:uiPriority xmlns:w="http://schemas.openxmlformats.org/wordprocessingml/2006/main" w:val="99"/>
+    <w:unhideWhenUsed xmlns:w="http://schemas.openxmlformats.org/wordprocessingml/2006/main"/>
+    <w:rPr xmlns:w="http://schemas.openxmlformats.org/wordprocessingml/2006/main">
+      <w:color w:val="0563C1" w:themeColor="hyperlink"/>
+      <w:u w:val="single"/>
+    </w:rPr>
+  </w:style>
 </w:styles>
 </file>
 

</xml_diff>